<commit_message>
ÇETİNKAYA teklif üzerinde düzenlemeler
</commit_message>
<xml_diff>
--- a/Offers/Templates/CetinkayaTeklif.docx
+++ b/Offers/Templates/CetinkayaTeklif.docx
@@ -1470,7 +1470,7 @@
         <w:t xml:space="preserve"> </w:t>
       </w:r>
       <w:r>
-        <w:t>28.11.2024</w:t>
+        <w:t>M12</w:t>
       </w:r>
       <w:r>
         <w:rPr>
@@ -1555,7 +1555,10 @@
         <w:ind w:left="712"/>
       </w:pPr>
       <w:r>
-        <w:t>EKİPMAN ALIMINA İLİŞKİN FİYAT TEKLİFİMİZ, TEKLİF DAVET MEKTUBUNU VE EKLERİNDE BELİRTİLEN ŞARTLARIN TAMAMINA UYGUN VE 20.11.2025</w:t>
+        <w:t xml:space="preserve">EKİPMAN ALIMINA İLİŞKİN FİYAT TEKLİFİMİZ, TEKLİF DAVET MEKTUBUNU VE EKLERİNDE BELİRTİLEN ŞARTLARIN TAMAMINA UYGUN VE </w:t>
+      </w:r>
+      <w:r>
+        <w:t>N13</w:t>
       </w:r>
       <w:r>
         <w:rPr>
@@ -6147,7 +6150,14 @@
                 <w:i/>
                 <w:sz w:val="19"/>
               </w:rPr>
-              <w:t>Firmamız 10 yıl boyunca yedek parça ve servis garantisi verecektir. Garanti kapsamında değişecek parçalar en geç 5 gün içerisinde, garanti süresinden sonra en geç 10 gün içerisinde tarafımızdan temin edilecektir.</w:t>
+              <w:t>Firmamız 10 yıl boyunca yedek parça ve servis garantisi verecektir. Garanti kapsamında değişecek parçalar en geç 5 gün içerisinde, garanti süresinden sonra en geç 10 gün içerisinde tarafımızdan temin edilecek</w:t>
+            </w:r>
+            <w:r>
+              <w:rPr>
+                <w:i/>
+                <w:sz w:val="19"/>
+              </w:rPr>
+              <w:t>tir</w:t>
             </w:r>
           </w:p>
         </w:tc>
@@ -6155,21 +6165,9 @@
     </w:tbl>
     <w:p>
       <w:pPr>
-        <w:pStyle w:val="TableParagraph"/>
-        <w:spacing w:line="223" w:lineRule="exact"/>
-        <w:rPr>
-          <w:b/>
-          <w:i/>
-          <w:sz w:val="19"/>
-        </w:rPr>
-        <w:sectPr>
-          <w:pgSz w:w="16840" w:h="11910" w:orient="landscape"/>
-          <w:pgMar w:top="1060" w:right="992" w:bottom="280" w:left="992" w:header="708" w:footer="708" w:gutter="0"/>
-          <w:cols w:space="708"/>
-        </w:sectPr>
+        <w:jc w:val="right"/>
       </w:pPr>
     </w:p>
-    <w:p/>
     <w:sectPr>
       <w:pgSz w:w="16840" w:h="11910" w:orient="landscape"/>
       <w:pgMar w:top="1140" w:right="992" w:bottom="280" w:left="992" w:header="708" w:footer="708" w:gutter="0"/>
@@ -6737,6 +6735,7 @@
   <w:style w:type="character" w:default="1" w:styleId="VarsaylanParagrafYazTipi">
     <w:name w:val="Default Paragraph Font"/>
     <w:uiPriority w:val="1"/>
+    <w:semiHidden/>
     <w:unhideWhenUsed/>
   </w:style>
   <w:style w:type="table" w:default="1" w:styleId="NormalTablo">

</xml_diff>